<commit_message>
Final version for assignment 2
</commit_message>
<xml_diff>
--- a/COMP 486/Mineral Mayhem/Game Design Document.docx
+++ b/COMP 486/Mineral Mayhem/Game Design Document.docx
@@ -70,6 +70,11 @@
       </w:r>
     </w:p>
     <w:p>
+      <w:pPr>
+        <w:rPr>
+          <w:rStyle w:val="Hyperlink"/>
+        </w:rPr>
+      </w:pPr>
       <w:hyperlink r:id="rId5" w:history="1">
         <w:r>
           <w:rPr>
@@ -84,6 +89,199 @@
         <w:pStyle w:val="Heading1"/>
       </w:pPr>
       <w:r>
+        <w:t xml:space="preserve">Compile and </w:t>
+      </w:r>
+      <w:proofErr w:type="gramStart"/>
+      <w:r>
+        <w:t>run</w:t>
+      </w:r>
+      <w:proofErr w:type="gramEnd"/>
+    </w:p>
+    <w:p>
+      <w:pPr>
+        <w:pStyle w:val="Heading2"/>
+      </w:pPr>
+      <w:r>
+        <w:t>Requirements:</w:t>
+      </w:r>
+    </w:p>
+    <w:p>
+      <w:pPr>
+        <w:pStyle w:val="ListParagraph"/>
+        <w:numPr>
+          <w:ilvl w:val="0"/>
+          <w:numId w:val="8"/>
+        </w:numPr>
+      </w:pPr>
+      <w:r>
+        <w:t>Node JS version 20+</w:t>
+      </w:r>
+    </w:p>
+    <w:p>
+      <w:pPr>
+        <w:pStyle w:val="ListParagraph"/>
+        <w:numPr>
+          <w:ilvl w:val="0"/>
+          <w:numId w:val="8"/>
+        </w:numPr>
+      </w:pPr>
+      <w:r>
+        <w:t>Modern computer</w:t>
+      </w:r>
+    </w:p>
+    <w:p>
+      <w:pPr>
+        <w:pStyle w:val="Heading2"/>
+      </w:pPr>
+      <w:r>
+        <w:t xml:space="preserve">Compile and </w:t>
+      </w:r>
+      <w:proofErr w:type="gramStart"/>
+      <w:r>
+        <w:t>run</w:t>
+      </w:r>
+      <w:proofErr w:type="gramEnd"/>
+    </w:p>
+    <w:p>
+      <w:r>
+        <w:t xml:space="preserve">Browser to the application directory with a new terminal. Run the command </w:t>
+      </w:r>
+      <w:proofErr w:type="spellStart"/>
+      <w:r>
+        <w:rPr>
+          <w:i/>
+          <w:iCs/>
+        </w:rPr>
+        <w:t>npm</w:t>
+      </w:r>
+      <w:proofErr w:type="spellEnd"/>
+      <w:r>
+        <w:rPr>
+          <w:i/>
+          <w:iCs/>
+        </w:rPr>
+        <w:t xml:space="preserve"> run build </w:t>
+      </w:r>
+      <w:r>
+        <w:t>to pull all the dependencies and build them locally.</w:t>
+      </w:r>
+    </w:p>
+    <w:p>
+      <w:r>
+        <w:t xml:space="preserve">Use </w:t>
+      </w:r>
+      <w:proofErr w:type="spellStart"/>
+      <w:r>
+        <w:t>npm</w:t>
+      </w:r>
+      <w:proofErr w:type="spellEnd"/>
+      <w:r>
+        <w:t xml:space="preserve"> start to compile the application and start a web browser to the target </w:t>
+      </w:r>
+      <w:proofErr w:type="gramStart"/>
+      <w:r>
+        <w:rPr>
+          <w:i/>
+          <w:iCs/>
+        </w:rPr>
+        <w:t>http://localhost:3000/</w:t>
+      </w:r>
+      <w:proofErr w:type="gramEnd"/>
+    </w:p>
+    <w:p>
+      <w:r>
+        <w:t>A full working build of this game is also available at the following URL:</w:t>
+      </w:r>
+    </w:p>
+    <w:p>
+      <w:pPr>
+        <w:rPr>
+          <w:rStyle w:val="Hyperlink"/>
+        </w:rPr>
+      </w:pPr>
+      <w:hyperlink r:id="rId6" w:history="1">
+        <w:r>
+          <w:rPr>
+            <w:rStyle w:val="Hyperlink"/>
+          </w:rPr>
+          <w:t>https://jacky4566.github.io/</w:t>
+        </w:r>
+      </w:hyperlink>
+    </w:p>
+    <w:p>
+      <w:r>
+        <w:t>I also created a video on how I built this game here:</w:t>
+      </w:r>
+    </w:p>
+    <w:p>
+      <w:pPr>
+        <w:rPr>
+          <w:rStyle w:val="Hyperlink"/>
+        </w:rPr>
+      </w:pPr>
+      <w:r>
+        <w:rPr>
+          <w:rStyle w:val="Hyperlink"/>
+        </w:rPr>
+        <w:t>https://youtu.be/RX8F9feYW-k</w:t>
+      </w:r>
+    </w:p>
+    <w:p>
+      <w:pPr>
+        <w:pStyle w:val="Heading1"/>
+        <w:rPr>
+          <w:rStyle w:val="Hyperlink"/>
+          <w:color w:val="2F5496" w:themeColor="accent1" w:themeShade="BF"/>
+          <w:u w:val="none"/>
+        </w:rPr>
+      </w:pPr>
+      <w:r>
+        <w:rPr>
+          <w:rStyle w:val="Hyperlink"/>
+          <w:color w:val="2F5496" w:themeColor="accent1" w:themeShade="BF"/>
+          <w:u w:val="none"/>
+        </w:rPr>
+        <w:t>How to play</w:t>
+      </w:r>
+    </w:p>
+    <w:p>
+      <w:r>
+        <w:t xml:space="preserve">I have </w:t>
+      </w:r>
+      <w:proofErr w:type="gramStart"/>
+      <w:r>
+        <w:t>create</w:t>
+      </w:r>
+      <w:proofErr w:type="gramEnd"/>
+      <w:r>
+        <w:t xml:space="preserve"> a quick video showing how to play the game here:</w:t>
+      </w:r>
+    </w:p>
+    <w:p>
+      <w:hyperlink r:id="rId7" w:history="1">
+        <w:r>
+          <w:rPr>
+            <w:rStyle w:val="Hyperlink"/>
+          </w:rPr>
+          <w:t>https://youtu.be/mIRE0FBIuu8</w:t>
+        </w:r>
+      </w:hyperlink>
+    </w:p>
+    <w:p>
+      <w:pPr>
+        <w:pStyle w:val="Heading1"/>
+      </w:pPr>
+    </w:p>
+    <w:p>
+      <w:pPr>
+        <w:pStyle w:val="Heading1"/>
+      </w:pPr>
+    </w:p>
+    <w:p>
+      <w:pPr>
+        <w:pStyle w:val="Heading1"/>
+      </w:pPr>
+      <w:r>
         <w:t>Characters</w:t>
       </w:r>
     </w:p>
@@ -105,26 +303,6 @@
       </w:r>
       <w:r>
         <w:t>minerals.</w:t>
-      </w:r>
-    </w:p>
-    <w:p>
-      <w:r>
-        <w:t>Shop Keeper-</w:t>
-      </w:r>
-      <w:r>
-        <w:t xml:space="preserve"> Sells parts to the </w:t>
-      </w:r>
-      <w:r>
-        <w:t>player</w:t>
-      </w:r>
-      <w:r>
-        <w:t xml:space="preserve"> to upgrade their ship, will also purchase </w:t>
-      </w:r>
-      <w:r>
-        <w:t xml:space="preserve">collected minerals from the </w:t>
-      </w:r>
-      <w:r>
-        <w:t>player.</w:t>
       </w:r>
     </w:p>
     <w:p>
@@ -167,7 +345,13 @@
         </w:numPr>
       </w:pPr>
       <w:r>
-        <w:t xml:space="preserve">The miner can dig down when down direction is </w:t>
+        <w:t xml:space="preserve">The miner can dig when </w:t>
+      </w:r>
+      <w:r>
+        <w:t>a</w:t>
+      </w:r>
+      <w:r>
+        <w:t xml:space="preserve"> direction is </w:t>
       </w:r>
       <w:proofErr w:type="gramStart"/>
       <w:r>
@@ -184,11 +368,19 @@
         </w:numPr>
       </w:pPr>
       <w:r>
-        <w:t xml:space="preserve">The miner will only dig Left or Right when on flat </w:t>
+        <w:t xml:space="preserve">The miner </w:t>
+      </w:r>
+      <w:proofErr w:type="spellStart"/>
+      <w:r>
+        <w:t>can not</w:t>
+      </w:r>
+      <w:proofErr w:type="spellEnd"/>
+      <w:r>
+        <w:t xml:space="preserve"> dig </w:t>
       </w:r>
       <w:proofErr w:type="gramStart"/>
       <w:r>
-        <w:t>ground</w:t>
+        <w:t>upward</w:t>
       </w:r>
       <w:proofErr w:type="gramEnd"/>
     </w:p>
@@ -225,7 +417,6 @@
       <w:tblGrid>
         <w:gridCol w:w="1666"/>
         <w:gridCol w:w="1824"/>
-        <w:gridCol w:w="1518"/>
         <w:gridCol w:w="1230"/>
         <w:gridCol w:w="1309"/>
         <w:gridCol w:w="1083"/>
@@ -284,28 +475,6 @@
         </w:tc>
         <w:tc>
           <w:tcPr>
-            <w:tcW w:w="1518" w:type="dxa"/>
-          </w:tcPr>
-          <w:p>
-            <w:pPr>
-              <w:pStyle w:val="ListParagraph"/>
-              <w:ind w:left="0"/>
-              <w:rPr>
-                <w:b/>
-                <w:bCs/>
-              </w:rPr>
-            </w:pPr>
-            <w:r>
-              <w:rPr>
-                <w:b/>
-                <w:bCs/>
-              </w:rPr>
-              <w:t>Turn in Reward</w:t>
-            </w:r>
-          </w:p>
-        </w:tc>
-        <w:tc>
-          <w:tcPr>
             <w:tcW w:w="1230" w:type="dxa"/>
           </w:tcPr>
           <w:p>
@@ -402,20 +571,6 @@
         </w:tc>
         <w:tc>
           <w:tcPr>
-            <w:tcW w:w="1518" w:type="dxa"/>
-          </w:tcPr>
-          <w:p>
-            <w:pPr>
-              <w:pStyle w:val="ListParagraph"/>
-              <w:ind w:left="0"/>
-            </w:pPr>
-            <w:r>
-              <w:t>0</w:t>
-            </w:r>
-          </w:p>
-        </w:tc>
-        <w:tc>
-          <w:tcPr>
             <w:tcW w:w="1230" w:type="dxa"/>
           </w:tcPr>
           <w:p>
@@ -485,20 +640,6 @@
         </w:tc>
         <w:tc>
           <w:tcPr>
-            <w:tcW w:w="1518" w:type="dxa"/>
-          </w:tcPr>
-          <w:p>
-            <w:pPr>
-              <w:pStyle w:val="ListParagraph"/>
-              <w:ind w:left="0"/>
-            </w:pPr>
-            <w:r>
-              <w:t>30</w:t>
-            </w:r>
-          </w:p>
-        </w:tc>
-        <w:tc>
-          <w:tcPr>
             <w:tcW w:w="1230" w:type="dxa"/>
           </w:tcPr>
           <w:p>
@@ -568,20 +709,6 @@
         </w:tc>
         <w:tc>
           <w:tcPr>
-            <w:tcW w:w="1518" w:type="dxa"/>
-          </w:tcPr>
-          <w:p>
-            <w:pPr>
-              <w:pStyle w:val="ListParagraph"/>
-              <w:ind w:left="0"/>
-            </w:pPr>
-            <w:r>
-              <w:t>60</w:t>
-            </w:r>
-          </w:p>
-        </w:tc>
-        <w:tc>
-          <w:tcPr>
             <w:tcW w:w="1230" w:type="dxa"/>
           </w:tcPr>
           <w:p>
@@ -651,20 +778,6 @@
         </w:tc>
         <w:tc>
           <w:tcPr>
-            <w:tcW w:w="1518" w:type="dxa"/>
-          </w:tcPr>
-          <w:p>
-            <w:pPr>
-              <w:pStyle w:val="ListParagraph"/>
-              <w:ind w:left="0"/>
-            </w:pPr>
-            <w:r>
-              <w:t>90</w:t>
-            </w:r>
-          </w:p>
-        </w:tc>
-        <w:tc>
-          <w:tcPr>
             <w:tcW w:w="1230" w:type="dxa"/>
           </w:tcPr>
           <w:p>
@@ -734,20 +847,6 @@
         </w:tc>
         <w:tc>
           <w:tcPr>
-            <w:tcW w:w="1518" w:type="dxa"/>
-          </w:tcPr>
-          <w:p>
-            <w:pPr>
-              <w:pStyle w:val="ListParagraph"/>
-              <w:ind w:left="0"/>
-            </w:pPr>
-            <w:r>
-              <w:t>750</w:t>
-            </w:r>
-          </w:p>
-        </w:tc>
-        <w:tc>
-          <w:tcPr>
             <w:tcW w:w="1230" w:type="dxa"/>
           </w:tcPr>
           <w:p>
@@ -817,20 +916,6 @@
         </w:tc>
         <w:tc>
           <w:tcPr>
-            <w:tcW w:w="1518" w:type="dxa"/>
-          </w:tcPr>
-          <w:p>
-            <w:pPr>
-              <w:pStyle w:val="ListParagraph"/>
-              <w:ind w:left="0"/>
-            </w:pPr>
-            <w:r>
-              <w:t>2000</w:t>
-            </w:r>
-          </w:p>
-        </w:tc>
-        <w:tc>
-          <w:tcPr>
             <w:tcW w:w="1230" w:type="dxa"/>
           </w:tcPr>
           <w:p>
@@ -900,20 +985,6 @@
         </w:tc>
         <w:tc>
           <w:tcPr>
-            <w:tcW w:w="1518" w:type="dxa"/>
-          </w:tcPr>
-          <w:p>
-            <w:pPr>
-              <w:pStyle w:val="ListParagraph"/>
-              <w:ind w:left="0"/>
-            </w:pPr>
-            <w:r>
-              <w:t>5000</w:t>
-            </w:r>
-          </w:p>
-        </w:tc>
-        <w:tc>
-          <w:tcPr>
             <w:tcW w:w="1230" w:type="dxa"/>
           </w:tcPr>
           <w:p>
@@ -983,15 +1054,73 @@
         </w:tc>
         <w:tc>
           <w:tcPr>
-            <w:tcW w:w="1518" w:type="dxa"/>
-          </w:tcPr>
-          <w:p>
-            <w:pPr>
-              <w:pStyle w:val="ListParagraph"/>
-              <w:ind w:left="0"/>
-            </w:pPr>
-            <w:r>
-              <w:t>0</w:t>
+            <w:tcW w:w="1230" w:type="dxa"/>
+          </w:tcPr>
+          <w:p>
+            <w:pPr>
+              <w:pStyle w:val="ListParagraph"/>
+              <w:ind w:left="0"/>
+            </w:pPr>
+            <w:r>
+              <w:t>100</w:t>
+            </w:r>
+          </w:p>
+        </w:tc>
+        <w:tc>
+          <w:tcPr>
+            <w:tcW w:w="1309" w:type="dxa"/>
+          </w:tcPr>
+          <w:p>
+            <w:pPr>
+              <w:pStyle w:val="ListParagraph"/>
+              <w:ind w:left="0"/>
+            </w:pPr>
+            <w:r>
+              <w:t>Low</w:t>
+            </w:r>
+          </w:p>
+        </w:tc>
+        <w:tc>
+          <w:tcPr>
+            <w:tcW w:w="1083" w:type="dxa"/>
+          </w:tcPr>
+          <w:p>
+            <w:pPr>
+              <w:pStyle w:val="ListParagraph"/>
+              <w:ind w:left="0"/>
+            </w:pPr>
+            <w:r>
+              <w:t>Yes</w:t>
+            </w:r>
+          </w:p>
+        </w:tc>
+      </w:tr>
+      <w:tr>
+        <w:tc>
+          <w:tcPr>
+            <w:tcW w:w="1666" w:type="dxa"/>
+          </w:tcPr>
+          <w:p>
+            <w:pPr>
+              <w:pStyle w:val="ListParagraph"/>
+              <w:ind w:left="0"/>
+            </w:pPr>
+            <w:r>
+              <w:t>Water</w:t>
+            </w:r>
+          </w:p>
+        </w:tc>
+        <w:tc>
+          <w:tcPr>
+            <w:tcW w:w="1824" w:type="dxa"/>
+          </w:tcPr>
+          <w:p>
+            <w:pPr>
+              <w:pStyle w:val="ListParagraph"/>
+              <w:ind w:left="0"/>
+            </w:pPr>
+            <w:r>
+              <w:t>Not Minable</w:t>
             </w:r>
           </w:p>
         </w:tc>
@@ -1061,7 +1190,7 @@
         <w:pStyle w:val="Heading2"/>
       </w:pPr>
       <w:r>
-        <w:t>Upgrades</w:t>
+        <w:t>Challenges</w:t>
       </w:r>
     </w:p>
     <w:p>
@@ -1073,805 +1202,7 @@
         </w:numPr>
       </w:pPr>
       <w:r>
-        <w:t xml:space="preserve">Players can </w:t>
-      </w:r>
-      <w:r>
-        <w:t>sell their collected minerals for cash to upgrade</w:t>
-      </w:r>
-      <w:r>
-        <w:t xml:space="preserve"> their mining equipment (drill power, speed, durability, etc.).</w:t>
-      </w:r>
-    </w:p>
-    <w:p>
-      <w:pPr>
-        <w:rPr>
-          <w:b/>
-          <w:bCs/>
-        </w:rPr>
-      </w:pPr>
-      <w:r>
-        <w:rPr>
-          <w:b/>
-          <w:bCs/>
-        </w:rPr>
-        <w:t>Fuel Tank</w:t>
-      </w:r>
-    </w:p>
-    <w:tbl>
-      <w:tblPr>
-        <w:tblStyle w:val="TableGrid"/>
-        <w:tblW w:w="0" w:type="auto"/>
-        <w:tblLook w:val="04A0" w:firstRow="1" w:lastRow="0" w:firstColumn="1" w:lastColumn="0" w:noHBand="0" w:noVBand="1"/>
-      </w:tblPr>
-      <w:tblGrid>
-        <w:gridCol w:w="2337"/>
-        <w:gridCol w:w="2337"/>
-        <w:gridCol w:w="2337"/>
-      </w:tblGrid>
-      <w:tr>
-        <w:tc>
-          <w:tcPr>
-            <w:tcW w:w="2337" w:type="dxa"/>
-          </w:tcPr>
-          <w:p>
-            <w:pPr>
-              <w:rPr>
-                <w:b/>
-                <w:bCs/>
-              </w:rPr>
-            </w:pPr>
-            <w:r>
-              <w:rPr>
-                <w:b/>
-                <w:bCs/>
-              </w:rPr>
-              <w:t>Level</w:t>
-            </w:r>
-          </w:p>
-        </w:tc>
-        <w:tc>
-          <w:tcPr>
-            <w:tcW w:w="2337" w:type="dxa"/>
-          </w:tcPr>
-          <w:p>
-            <w:pPr>
-              <w:rPr>
-                <w:b/>
-                <w:bCs/>
-              </w:rPr>
-            </w:pPr>
-            <w:r>
-              <w:rPr>
-                <w:b/>
-                <w:bCs/>
-              </w:rPr>
-              <w:t>Capacity</w:t>
-            </w:r>
-          </w:p>
-        </w:tc>
-        <w:tc>
-          <w:tcPr>
-            <w:tcW w:w="2337" w:type="dxa"/>
-          </w:tcPr>
-          <w:p>
-            <w:pPr>
-              <w:rPr>
-                <w:b/>
-                <w:bCs/>
-              </w:rPr>
-            </w:pPr>
-            <w:r>
-              <w:rPr>
-                <w:b/>
-                <w:bCs/>
-              </w:rPr>
-              <w:t>Graphics</w:t>
-            </w:r>
-          </w:p>
-        </w:tc>
-      </w:tr>
-      <w:tr>
-        <w:tc>
-          <w:tcPr>
-            <w:tcW w:w="2337" w:type="dxa"/>
-          </w:tcPr>
-          <w:p>
-            <w:r>
-              <w:t>1</w:t>
-            </w:r>
-          </w:p>
-        </w:tc>
-        <w:tc>
-          <w:tcPr>
-            <w:tcW w:w="2337" w:type="dxa"/>
-          </w:tcPr>
-          <w:p>
-            <w:r>
-              <w:t>100L</w:t>
-            </w:r>
-          </w:p>
-        </w:tc>
-        <w:tc>
-          <w:tcPr>
-            <w:tcW w:w="2337" w:type="dxa"/>
-          </w:tcPr>
-          <w:p>
-            <w:r>
-              <w:t>No Change</w:t>
-            </w:r>
-          </w:p>
-        </w:tc>
-      </w:tr>
-      <w:tr>
-        <w:tc>
-          <w:tcPr>
-            <w:tcW w:w="2337" w:type="dxa"/>
-          </w:tcPr>
-          <w:p>
-            <w:r>
-              <w:t>2</w:t>
-            </w:r>
-          </w:p>
-        </w:tc>
-        <w:tc>
-          <w:tcPr>
-            <w:tcW w:w="2337" w:type="dxa"/>
-          </w:tcPr>
-          <w:p>
-            <w:r>
-              <w:t>300L</w:t>
-            </w:r>
-          </w:p>
-        </w:tc>
-        <w:tc>
-          <w:tcPr>
-            <w:tcW w:w="2337" w:type="dxa"/>
-          </w:tcPr>
-          <w:p>
-            <w:r>
-              <w:t>No Change</w:t>
-            </w:r>
-          </w:p>
-        </w:tc>
-      </w:tr>
-      <w:tr>
-        <w:tc>
-          <w:tcPr>
-            <w:tcW w:w="2337" w:type="dxa"/>
-          </w:tcPr>
-          <w:p>
-            <w:r>
-              <w:t>3</w:t>
-            </w:r>
-          </w:p>
-        </w:tc>
-        <w:tc>
-          <w:tcPr>
-            <w:tcW w:w="2337" w:type="dxa"/>
-          </w:tcPr>
-          <w:p>
-            <w:r>
-              <w:t>1000L</w:t>
-            </w:r>
-          </w:p>
-        </w:tc>
-        <w:tc>
-          <w:tcPr>
-            <w:tcW w:w="2337" w:type="dxa"/>
-          </w:tcPr>
-          <w:p>
-            <w:r>
-              <w:t>No Change</w:t>
-            </w:r>
-          </w:p>
-        </w:tc>
-      </w:tr>
-    </w:tbl>
-    <w:p>
-      <w:pPr>
-        <w:rPr>
-          <w:b/>
-          <w:bCs/>
-        </w:rPr>
-      </w:pPr>
-      <w:r>
-        <w:rPr>
-          <w:b/>
-          <w:bCs/>
-        </w:rPr>
-        <w:t>Cargo Hold</w:t>
-      </w:r>
-    </w:p>
-    <w:tbl>
-      <w:tblPr>
-        <w:tblStyle w:val="TableGrid"/>
-        <w:tblW w:w="0" w:type="auto"/>
-        <w:tblLook w:val="04A0" w:firstRow="1" w:lastRow="0" w:firstColumn="1" w:lastColumn="0" w:noHBand="0" w:noVBand="1"/>
-      </w:tblPr>
-      <w:tblGrid>
-        <w:gridCol w:w="2337"/>
-        <w:gridCol w:w="2337"/>
-        <w:gridCol w:w="2337"/>
-      </w:tblGrid>
-      <w:tr>
-        <w:tc>
-          <w:tcPr>
-            <w:tcW w:w="2337" w:type="dxa"/>
-          </w:tcPr>
-          <w:p>
-            <w:pPr>
-              <w:rPr>
-                <w:b/>
-                <w:bCs/>
-              </w:rPr>
-            </w:pPr>
-            <w:r>
-              <w:rPr>
-                <w:b/>
-                <w:bCs/>
-              </w:rPr>
-              <w:t>Level</w:t>
-            </w:r>
-          </w:p>
-        </w:tc>
-        <w:tc>
-          <w:tcPr>
-            <w:tcW w:w="2337" w:type="dxa"/>
-          </w:tcPr>
-          <w:p>
-            <w:pPr>
-              <w:rPr>
-                <w:b/>
-                <w:bCs/>
-              </w:rPr>
-            </w:pPr>
-            <w:r>
-              <w:rPr>
-                <w:b/>
-                <w:bCs/>
-              </w:rPr>
-              <w:t>Capacity</w:t>
-            </w:r>
-          </w:p>
-        </w:tc>
-        <w:tc>
-          <w:tcPr>
-            <w:tcW w:w="2337" w:type="dxa"/>
-          </w:tcPr>
-          <w:p>
-            <w:pPr>
-              <w:rPr>
-                <w:b/>
-                <w:bCs/>
-              </w:rPr>
-            </w:pPr>
-            <w:r>
-              <w:rPr>
-                <w:b/>
-                <w:bCs/>
-              </w:rPr>
-              <w:t>Graphics</w:t>
-            </w:r>
-          </w:p>
-        </w:tc>
-      </w:tr>
-      <w:tr>
-        <w:tc>
-          <w:tcPr>
-            <w:tcW w:w="2337" w:type="dxa"/>
-          </w:tcPr>
-          <w:p>
-            <w:r>
-              <w:t>1</w:t>
-            </w:r>
-          </w:p>
-        </w:tc>
-        <w:tc>
-          <w:tcPr>
-            <w:tcW w:w="2337" w:type="dxa"/>
-          </w:tcPr>
-          <w:p>
-            <w:r>
-              <w:t>100</w:t>
-            </w:r>
-            <w:r>
-              <w:t xml:space="preserve"> Pieces</w:t>
-            </w:r>
-          </w:p>
-        </w:tc>
-        <w:tc>
-          <w:tcPr>
-            <w:tcW w:w="2337" w:type="dxa"/>
-          </w:tcPr>
-          <w:p>
-            <w:r>
-              <w:t>No Change</w:t>
-            </w:r>
-          </w:p>
-        </w:tc>
-      </w:tr>
-      <w:tr>
-        <w:tc>
-          <w:tcPr>
-            <w:tcW w:w="2337" w:type="dxa"/>
-          </w:tcPr>
-          <w:p>
-            <w:r>
-              <w:t>2</w:t>
-            </w:r>
-          </w:p>
-        </w:tc>
-        <w:tc>
-          <w:tcPr>
-            <w:tcW w:w="2337" w:type="dxa"/>
-          </w:tcPr>
-          <w:p>
-            <w:r>
-              <w:t>300</w:t>
-            </w:r>
-            <w:r>
-              <w:t xml:space="preserve"> Pieces</w:t>
-            </w:r>
-          </w:p>
-        </w:tc>
-        <w:tc>
-          <w:tcPr>
-            <w:tcW w:w="2337" w:type="dxa"/>
-          </w:tcPr>
-          <w:p>
-            <w:r>
-              <w:t>No Change</w:t>
-            </w:r>
-          </w:p>
-        </w:tc>
-      </w:tr>
-      <w:tr>
-        <w:tc>
-          <w:tcPr>
-            <w:tcW w:w="2337" w:type="dxa"/>
-          </w:tcPr>
-          <w:p>
-            <w:r>
-              <w:t>3</w:t>
-            </w:r>
-          </w:p>
-        </w:tc>
-        <w:tc>
-          <w:tcPr>
-            <w:tcW w:w="2337" w:type="dxa"/>
-          </w:tcPr>
-          <w:p>
-            <w:r>
-              <w:t>1000</w:t>
-            </w:r>
-            <w:r>
-              <w:t xml:space="preserve"> Pieces</w:t>
-            </w:r>
-          </w:p>
-        </w:tc>
-        <w:tc>
-          <w:tcPr>
-            <w:tcW w:w="2337" w:type="dxa"/>
-          </w:tcPr>
-          <w:p>
-            <w:r>
-              <w:t>No Change</w:t>
-            </w:r>
-          </w:p>
-        </w:tc>
-      </w:tr>
-    </w:tbl>
-    <w:p>
-      <w:pPr>
-        <w:rPr>
-          <w:b/>
-          <w:bCs/>
-        </w:rPr>
-      </w:pPr>
-      <w:r>
-        <w:rPr>
-          <w:b/>
-          <w:bCs/>
-        </w:rPr>
-        <w:t>Engine</w:t>
-      </w:r>
-    </w:p>
-    <w:tbl>
-      <w:tblPr>
-        <w:tblStyle w:val="TableGrid"/>
-        <w:tblW w:w="0" w:type="auto"/>
-        <w:tblLook w:val="04A0" w:firstRow="1" w:lastRow="0" w:firstColumn="1" w:lastColumn="0" w:noHBand="0" w:noVBand="1"/>
-      </w:tblPr>
-      <w:tblGrid>
-        <w:gridCol w:w="1255"/>
-        <w:gridCol w:w="1620"/>
-        <w:gridCol w:w="5495"/>
-      </w:tblGrid>
-      <w:tr>
-        <w:trPr>
-          <w:trHeight w:val="250"/>
-        </w:trPr>
-        <w:tc>
-          <w:tcPr>
-            <w:tcW w:w="1255" w:type="dxa"/>
-          </w:tcPr>
-          <w:p>
-            <w:pPr>
-              <w:rPr>
-                <w:b/>
-                <w:bCs/>
-              </w:rPr>
-            </w:pPr>
-            <w:r>
-              <w:rPr>
-                <w:b/>
-                <w:bCs/>
-              </w:rPr>
-              <w:t>Level</w:t>
-            </w:r>
-          </w:p>
-        </w:tc>
-        <w:tc>
-          <w:tcPr>
-            <w:tcW w:w="1620" w:type="dxa"/>
-          </w:tcPr>
-          <w:p>
-            <w:pPr>
-              <w:rPr>
-                <w:b/>
-                <w:bCs/>
-              </w:rPr>
-            </w:pPr>
-            <w:r>
-              <w:rPr>
-                <w:b/>
-                <w:bCs/>
-              </w:rPr>
-              <w:t>Speed</w:t>
-            </w:r>
-          </w:p>
-        </w:tc>
-        <w:tc>
-          <w:tcPr>
-            <w:tcW w:w="5495" w:type="dxa"/>
-          </w:tcPr>
-          <w:p>
-            <w:pPr>
-              <w:rPr>
-                <w:b/>
-                <w:bCs/>
-              </w:rPr>
-            </w:pPr>
-            <w:r>
-              <w:rPr>
-                <w:b/>
-                <w:bCs/>
-              </w:rPr>
-              <w:t>Graphics</w:t>
-            </w:r>
-          </w:p>
-        </w:tc>
-      </w:tr>
-      <w:tr>
-        <w:trPr>
-          <w:trHeight w:val="488"/>
-        </w:trPr>
-        <w:tc>
-          <w:tcPr>
-            <w:tcW w:w="1255" w:type="dxa"/>
-          </w:tcPr>
-          <w:p>
-            <w:r>
-              <w:t>1</w:t>
-            </w:r>
-          </w:p>
-        </w:tc>
-        <w:tc>
-          <w:tcPr>
-            <w:tcW w:w="1620" w:type="dxa"/>
-          </w:tcPr>
-          <w:p>
-            <w:r>
-              <w:t>1</w:t>
-            </w:r>
-            <w:r>
-              <w:t>x</w:t>
-            </w:r>
-          </w:p>
-        </w:tc>
-        <w:tc>
-          <w:tcPr>
-            <w:tcW w:w="5495" w:type="dxa"/>
-          </w:tcPr>
-          <w:p>
-            <w:r>
-              <w:t xml:space="preserve">No </w:t>
-            </w:r>
-            <w:r>
-              <w:t>exhaust stacks, grey smoke</w:t>
-            </w:r>
-          </w:p>
-        </w:tc>
-      </w:tr>
-      <w:tr>
-        <w:trPr>
-          <w:trHeight w:val="237"/>
-        </w:trPr>
-        <w:tc>
-          <w:tcPr>
-            <w:tcW w:w="1255" w:type="dxa"/>
-          </w:tcPr>
-          <w:p>
-            <w:r>
-              <w:t>2</w:t>
-            </w:r>
-          </w:p>
-        </w:tc>
-        <w:tc>
-          <w:tcPr>
-            <w:tcW w:w="1620" w:type="dxa"/>
-          </w:tcPr>
-          <w:p>
-            <w:r>
-              <w:t>1.5x</w:t>
-            </w:r>
-          </w:p>
-        </w:tc>
-        <w:tc>
-          <w:tcPr>
-            <w:tcW w:w="5495" w:type="dxa"/>
-          </w:tcPr>
-          <w:p>
-            <w:r>
-              <w:t>1 Exhaust tip, grey smoke</w:t>
-            </w:r>
-          </w:p>
-        </w:tc>
-      </w:tr>
-      <w:tr>
-        <w:trPr>
-          <w:trHeight w:val="250"/>
-        </w:trPr>
-        <w:tc>
-          <w:tcPr>
-            <w:tcW w:w="1255" w:type="dxa"/>
-          </w:tcPr>
-          <w:p>
-            <w:r>
-              <w:t>3</w:t>
-            </w:r>
-          </w:p>
-        </w:tc>
-        <w:tc>
-          <w:tcPr>
-            <w:tcW w:w="1620" w:type="dxa"/>
-          </w:tcPr>
-          <w:p>
-            <w:r>
-              <w:t>2x</w:t>
-            </w:r>
-          </w:p>
-        </w:tc>
-        <w:tc>
-          <w:tcPr>
-            <w:tcW w:w="5495" w:type="dxa"/>
-          </w:tcPr>
-          <w:p>
-            <w:r>
-              <w:t>2 Exhaust tip, black smoke</w:t>
-            </w:r>
-          </w:p>
-        </w:tc>
-      </w:tr>
-    </w:tbl>
-    <w:p>
-      <w:pPr>
-        <w:rPr>
-          <w:b/>
-          <w:bCs/>
-        </w:rPr>
-      </w:pPr>
-      <w:r>
-        <w:rPr>
-          <w:b/>
-          <w:bCs/>
-        </w:rPr>
-        <w:t>Drill</w:t>
-      </w:r>
-    </w:p>
-    <w:tbl>
-      <w:tblPr>
-        <w:tblStyle w:val="TableGrid"/>
-        <w:tblW w:w="0" w:type="auto"/>
-        <w:tblLook w:val="04A0" w:firstRow="1" w:lastRow="0" w:firstColumn="1" w:lastColumn="0" w:noHBand="0" w:noVBand="1"/>
-      </w:tblPr>
-      <w:tblGrid>
-        <w:gridCol w:w="1255"/>
-        <w:gridCol w:w="1620"/>
-        <w:gridCol w:w="5495"/>
-      </w:tblGrid>
-      <w:tr>
-        <w:trPr>
-          <w:trHeight w:val="250"/>
-        </w:trPr>
-        <w:tc>
-          <w:tcPr>
-            <w:tcW w:w="1255" w:type="dxa"/>
-          </w:tcPr>
-          <w:p>
-            <w:pPr>
-              <w:rPr>
-                <w:b/>
-                <w:bCs/>
-              </w:rPr>
-            </w:pPr>
-            <w:r>
-              <w:rPr>
-                <w:b/>
-                <w:bCs/>
-              </w:rPr>
-              <w:t>Level</w:t>
-            </w:r>
-          </w:p>
-        </w:tc>
-        <w:tc>
-          <w:tcPr>
-            <w:tcW w:w="1620" w:type="dxa"/>
-          </w:tcPr>
-          <w:p>
-            <w:pPr>
-              <w:rPr>
-                <w:b/>
-                <w:bCs/>
-              </w:rPr>
-            </w:pPr>
-            <w:r>
-              <w:rPr>
-                <w:b/>
-                <w:bCs/>
-              </w:rPr>
-              <w:t>Speed</w:t>
-            </w:r>
-          </w:p>
-        </w:tc>
-        <w:tc>
-          <w:tcPr>
-            <w:tcW w:w="5495" w:type="dxa"/>
-          </w:tcPr>
-          <w:p>
-            <w:pPr>
-              <w:rPr>
-                <w:b/>
-                <w:bCs/>
-              </w:rPr>
-            </w:pPr>
-            <w:r>
-              <w:rPr>
-                <w:b/>
-                <w:bCs/>
-              </w:rPr>
-              <w:t>Graphics</w:t>
-            </w:r>
-          </w:p>
-        </w:tc>
-      </w:tr>
-      <w:tr>
-        <w:trPr>
-          <w:trHeight w:val="488"/>
-        </w:trPr>
-        <w:tc>
-          <w:tcPr>
-            <w:tcW w:w="1255" w:type="dxa"/>
-          </w:tcPr>
-          <w:p>
-            <w:r>
-              <w:t>1</w:t>
-            </w:r>
-          </w:p>
-        </w:tc>
-        <w:tc>
-          <w:tcPr>
-            <w:tcW w:w="1620" w:type="dxa"/>
-          </w:tcPr>
-          <w:p>
-            <w:r>
-              <w:t>1x</w:t>
-            </w:r>
-          </w:p>
-        </w:tc>
-        <w:tc>
-          <w:tcPr>
-            <w:tcW w:w="5495" w:type="dxa"/>
-          </w:tcPr>
-          <w:p>
-            <w:r>
-              <w:t>Grey Drill</w:t>
-            </w:r>
-          </w:p>
-        </w:tc>
-      </w:tr>
-      <w:tr>
-        <w:trPr>
-          <w:trHeight w:val="237"/>
-        </w:trPr>
-        <w:tc>
-          <w:tcPr>
-            <w:tcW w:w="1255" w:type="dxa"/>
-          </w:tcPr>
-          <w:p>
-            <w:r>
-              <w:t>2</w:t>
-            </w:r>
-          </w:p>
-        </w:tc>
-        <w:tc>
-          <w:tcPr>
-            <w:tcW w:w="1620" w:type="dxa"/>
-          </w:tcPr>
-          <w:p>
-            <w:r>
-              <w:t>1.5x</w:t>
-            </w:r>
-          </w:p>
-        </w:tc>
-        <w:tc>
-          <w:tcPr>
-            <w:tcW w:w="5495" w:type="dxa"/>
-          </w:tcPr>
-          <w:p>
-            <w:r>
-              <w:t>Gold Drill</w:t>
-            </w:r>
-          </w:p>
-        </w:tc>
-      </w:tr>
-      <w:tr>
-        <w:trPr>
-          <w:trHeight w:val="250"/>
-        </w:trPr>
-        <w:tc>
-          <w:tcPr>
-            <w:tcW w:w="1255" w:type="dxa"/>
-          </w:tcPr>
-          <w:p>
-            <w:r>
-              <w:t>3</w:t>
-            </w:r>
-          </w:p>
-        </w:tc>
-        <w:tc>
-          <w:tcPr>
-            <w:tcW w:w="1620" w:type="dxa"/>
-          </w:tcPr>
-          <w:p>
-            <w:r>
-              <w:t>2x</w:t>
-            </w:r>
-          </w:p>
-        </w:tc>
-        <w:tc>
-          <w:tcPr>
-            <w:tcW w:w="5495" w:type="dxa"/>
-          </w:tcPr>
-          <w:p>
-            <w:r>
-              <w:t>Purple Drill</w:t>
-            </w:r>
-          </w:p>
-        </w:tc>
-      </w:tr>
-    </w:tbl>
-    <w:p>
-      <w:pPr>
-        <w:pStyle w:val="Heading2"/>
-      </w:pPr>
-    </w:p>
-    <w:p>
-      <w:pPr>
-        <w:pStyle w:val="Heading2"/>
-      </w:pPr>
-      <w:r>
-        <w:t>Challenges</w:t>
+        <w:t>Limited fuel for the mining vehicle adds an element of strategy.</w:t>
       </w:r>
     </w:p>
     <w:p>
@@ -1883,7 +1214,57 @@
         </w:numPr>
       </w:pPr>
       <w:r>
-        <w:t>Limited fuel and cargo space for the mining vehicle adds an element of strategy.</w:t>
+        <w:t>Player death may result from:</w:t>
+      </w:r>
+    </w:p>
+    <w:p>
+      <w:pPr>
+        <w:pStyle w:val="ListParagraph"/>
+        <w:numPr>
+          <w:ilvl w:val="1"/>
+          <w:numId w:val="5"/>
+        </w:numPr>
+      </w:pPr>
+      <w:r>
+        <w:t>Falling too far</w:t>
+      </w:r>
+    </w:p>
+    <w:p>
+      <w:pPr>
+        <w:pStyle w:val="ListParagraph"/>
+        <w:numPr>
+          <w:ilvl w:val="1"/>
+          <w:numId w:val="5"/>
+        </w:numPr>
+      </w:pPr>
+      <w:r>
+        <w:t>Running out of fuel</w:t>
+      </w:r>
+    </w:p>
+    <w:p>
+      <w:pPr>
+        <w:pStyle w:val="ListParagraph"/>
+        <w:numPr>
+          <w:ilvl w:val="1"/>
+          <w:numId w:val="5"/>
+        </w:numPr>
+      </w:pPr>
+      <w:r>
+        <w:t>Environment variables</w:t>
+      </w:r>
+      <w:r>
+        <w:t xml:space="preserve"> such as lava</w:t>
+      </w:r>
+      <w:r>
+        <w:t xml:space="preserve"> and water pits</w:t>
+      </w:r>
+    </w:p>
+    <w:p>
+      <w:pPr>
+        <w:pStyle w:val="Heading2"/>
+      </w:pPr>
+      <w:r>
+        <w:t>Progression</w:t>
       </w:r>
     </w:p>
     <w:p>
@@ -1895,16 +1276,8 @@
         </w:numPr>
       </w:pPr>
       <w:r>
-        <w:t xml:space="preserve">Player death will cost a fixed of player cash </w:t>
-      </w:r>
-      <w:r>
-        <w:t xml:space="preserve">encourage the player to not </w:t>
-      </w:r>
-      <w:proofErr w:type="gramStart"/>
-      <w:r>
-        <w:t>die</w:t>
-      </w:r>
-      <w:proofErr w:type="gramEnd"/>
+        <w:t>Different underground layers with increasing difficulty.</w:t>
+      </w:r>
     </w:p>
     <w:p>
       <w:pPr>
@@ -1915,54 +1288,7 @@
         </w:numPr>
       </w:pPr>
       <w:r>
-        <w:t>Player death may result from:</w:t>
-      </w:r>
-    </w:p>
-    <w:p>
-      <w:pPr>
-        <w:pStyle w:val="ListParagraph"/>
-        <w:numPr>
-          <w:ilvl w:val="1"/>
-          <w:numId w:val="5"/>
-        </w:numPr>
-      </w:pPr>
-      <w:r>
-        <w:t>Falling too far</w:t>
-      </w:r>
-    </w:p>
-    <w:p>
-      <w:pPr>
-        <w:pStyle w:val="ListParagraph"/>
-        <w:numPr>
-          <w:ilvl w:val="1"/>
-          <w:numId w:val="5"/>
-        </w:numPr>
-      </w:pPr>
-      <w:r>
-        <w:t>Running out of fuel</w:t>
-      </w:r>
-    </w:p>
-    <w:p>
-      <w:pPr>
-        <w:pStyle w:val="ListParagraph"/>
-        <w:numPr>
-          <w:ilvl w:val="1"/>
-          <w:numId w:val="5"/>
-        </w:numPr>
-      </w:pPr>
-      <w:r>
-        <w:t>Environment variables</w:t>
-      </w:r>
-      <w:r>
-        <w:t xml:space="preserve"> such as lava pits</w:t>
-      </w:r>
-    </w:p>
-    <w:p>
-      <w:pPr>
-        <w:pStyle w:val="Heading2"/>
-      </w:pPr>
-      <w:r>
-        <w:t>Progression</w:t>
+        <w:t>Achievements and milestones for reaching specific mineral collection goals.</w:t>
       </w:r>
     </w:p>
     <w:p>
@@ -1974,61 +1300,16 @@
         </w:numPr>
       </w:pPr>
       <w:r>
-        <w:t>Different underground layers with increasing difficulty.</w:t>
-      </w:r>
-    </w:p>
-    <w:p>
-      <w:pPr>
-        <w:pStyle w:val="ListParagraph"/>
-        <w:numPr>
-          <w:ilvl w:val="0"/>
-          <w:numId w:val="5"/>
-        </w:numPr>
-      </w:pPr>
-      <w:r>
-        <w:t>Achievements and milestones for reaching specific mineral collection goals.</w:t>
-      </w:r>
-    </w:p>
-    <w:p>
-      <w:pPr>
-        <w:pStyle w:val="ListParagraph"/>
-        <w:numPr>
-          <w:ilvl w:val="0"/>
-          <w:numId w:val="5"/>
-        </w:numPr>
-      </w:pPr>
-      <w:r>
-        <w:t>The game</w:t>
-      </w:r>
-      <w:r>
-        <w:t xml:space="preserve"> finishes when </w:t>
+        <w:t>Player</w:t>
+      </w:r>
+      <w:r>
+        <w:t xml:space="preserve"> will need collect all required items to </w:t>
       </w:r>
       <w:proofErr w:type="gramStart"/>
       <w:r>
-        <w:t>player</w:t>
+        <w:t>progress</w:t>
       </w:r>
       <w:proofErr w:type="gramEnd"/>
-      <w:r>
-        <w:t xml:space="preserve"> has collected 100 </w:t>
-      </w:r>
-      <w:r>
-        <w:t>Diamonds.</w:t>
-      </w:r>
-    </w:p>
-    <w:p>
-      <w:pPr>
-        <w:pStyle w:val="ListParagraph"/>
-        <w:numPr>
-          <w:ilvl w:val="0"/>
-          <w:numId w:val="5"/>
-        </w:numPr>
-      </w:pPr>
-      <w:r>
-        <w:t>Players</w:t>
-      </w:r>
-      <w:r>
-        <w:t xml:space="preserve"> will need to maintain a positive cash balance otherwise they will fail the game. </w:t>
-      </w:r>
     </w:p>
     <w:p>
       <w:pPr>
@@ -2371,7 +1652,7 @@
                     </pic:cNvPicPr>
                   </pic:nvPicPr>
                   <pic:blipFill>
-                    <a:blip r:embed="rId6">
+                    <a:blip r:embed="rId8">
                       <a:extLst>
                         <a:ext uri="{28A0092B-C50C-407E-A947-70E740481C1C}">
                           <a14:useLocalDpi xmlns:a14="http://schemas.microsoft.com/office/drawing/2010/main" val="0"/>
@@ -2460,7 +1741,7 @@
                     </pic:cNvPicPr>
                   </pic:nvPicPr>
                   <pic:blipFill>
-                    <a:blip r:embed="rId7">
+                    <a:blip r:embed="rId9">
                       <a:extLst>
                         <a:ext uri="{28A0092B-C50C-407E-A947-70E740481C1C}">
                           <a14:useLocalDpi xmlns:a14="http://schemas.microsoft.com/office/drawing/2010/main" val="0"/>
@@ -3065,6 +2346,119 @@
     </w:lvl>
   </w:abstractNum>
   <w:abstractNum w:abstractNumId="5" w15:restartNumberingAfterBreak="0">
+    <w:nsid w:val="4A6009C9"/>
+    <w:multiLevelType w:val="hybridMultilevel"/>
+    <w:tmpl w:val="291A441A"/>
+    <w:lvl w:ilvl="0" w:tplc="04090001">
+      <w:start w:val="1"/>
+      <w:numFmt w:val="bullet"/>
+      <w:lvlText w:val=""/>
+      <w:lvlJc w:val="left"/>
+      <w:pPr>
+        <w:ind w:left="720" w:hanging="360"/>
+      </w:pPr>
+      <w:rPr>
+        <w:rFonts w:ascii="Symbol" w:hAnsi="Symbol" w:hint="default"/>
+      </w:rPr>
+    </w:lvl>
+    <w:lvl w:ilvl="1" w:tplc="04090003" w:tentative="1">
+      <w:start w:val="1"/>
+      <w:numFmt w:val="bullet"/>
+      <w:lvlText w:val="o"/>
+      <w:lvlJc w:val="left"/>
+      <w:pPr>
+        <w:ind w:left="1440" w:hanging="360"/>
+      </w:pPr>
+      <w:rPr>
+        <w:rFonts w:ascii="Courier New" w:hAnsi="Courier New" w:cs="Courier New" w:hint="default"/>
+      </w:rPr>
+    </w:lvl>
+    <w:lvl w:ilvl="2" w:tplc="04090005" w:tentative="1">
+      <w:start w:val="1"/>
+      <w:numFmt w:val="bullet"/>
+      <w:lvlText w:val=""/>
+      <w:lvlJc w:val="left"/>
+      <w:pPr>
+        <w:ind w:left="2160" w:hanging="360"/>
+      </w:pPr>
+      <w:rPr>
+        <w:rFonts w:ascii="Wingdings" w:hAnsi="Wingdings" w:hint="default"/>
+      </w:rPr>
+    </w:lvl>
+    <w:lvl w:ilvl="3" w:tplc="04090001" w:tentative="1">
+      <w:start w:val="1"/>
+      <w:numFmt w:val="bullet"/>
+      <w:lvlText w:val=""/>
+      <w:lvlJc w:val="left"/>
+      <w:pPr>
+        <w:ind w:left="2880" w:hanging="360"/>
+      </w:pPr>
+      <w:rPr>
+        <w:rFonts w:ascii="Symbol" w:hAnsi="Symbol" w:hint="default"/>
+      </w:rPr>
+    </w:lvl>
+    <w:lvl w:ilvl="4" w:tplc="04090003" w:tentative="1">
+      <w:start w:val="1"/>
+      <w:numFmt w:val="bullet"/>
+      <w:lvlText w:val="o"/>
+      <w:lvlJc w:val="left"/>
+      <w:pPr>
+        <w:ind w:left="3600" w:hanging="360"/>
+      </w:pPr>
+      <w:rPr>
+        <w:rFonts w:ascii="Courier New" w:hAnsi="Courier New" w:cs="Courier New" w:hint="default"/>
+      </w:rPr>
+    </w:lvl>
+    <w:lvl w:ilvl="5" w:tplc="04090005" w:tentative="1">
+      <w:start w:val="1"/>
+      <w:numFmt w:val="bullet"/>
+      <w:lvlText w:val=""/>
+      <w:lvlJc w:val="left"/>
+      <w:pPr>
+        <w:ind w:left="4320" w:hanging="360"/>
+      </w:pPr>
+      <w:rPr>
+        <w:rFonts w:ascii="Wingdings" w:hAnsi="Wingdings" w:hint="default"/>
+      </w:rPr>
+    </w:lvl>
+    <w:lvl w:ilvl="6" w:tplc="04090001" w:tentative="1">
+      <w:start w:val="1"/>
+      <w:numFmt w:val="bullet"/>
+      <w:lvlText w:val=""/>
+      <w:lvlJc w:val="left"/>
+      <w:pPr>
+        <w:ind w:left="5040" w:hanging="360"/>
+      </w:pPr>
+      <w:rPr>
+        <w:rFonts w:ascii="Symbol" w:hAnsi="Symbol" w:hint="default"/>
+      </w:rPr>
+    </w:lvl>
+    <w:lvl w:ilvl="7" w:tplc="04090003" w:tentative="1">
+      <w:start w:val="1"/>
+      <w:numFmt w:val="bullet"/>
+      <w:lvlText w:val="o"/>
+      <w:lvlJc w:val="left"/>
+      <w:pPr>
+        <w:ind w:left="5760" w:hanging="360"/>
+      </w:pPr>
+      <w:rPr>
+        <w:rFonts w:ascii="Courier New" w:hAnsi="Courier New" w:cs="Courier New" w:hint="default"/>
+      </w:rPr>
+    </w:lvl>
+    <w:lvl w:ilvl="8" w:tplc="04090005" w:tentative="1">
+      <w:start w:val="1"/>
+      <w:numFmt w:val="bullet"/>
+      <w:lvlText w:val=""/>
+      <w:lvlJc w:val="left"/>
+      <w:pPr>
+        <w:ind w:left="6480" w:hanging="360"/>
+      </w:pPr>
+      <w:rPr>
+        <w:rFonts w:ascii="Wingdings" w:hAnsi="Wingdings" w:hint="default"/>
+      </w:rPr>
+    </w:lvl>
+  </w:abstractNum>
+  <w:abstractNum w:abstractNumId="6" w15:restartNumberingAfterBreak="0">
     <w:nsid w:val="7B9F6504"/>
     <w:multiLevelType w:val="hybridMultilevel"/>
     <w:tmpl w:val="BB74EBD8"/>
@@ -3176,7 +2570,7 @@
       </w:rPr>
     </w:lvl>
   </w:abstractNum>
-  <w:abstractNum w:abstractNumId="6" w15:restartNumberingAfterBreak="0">
+  <w:abstractNum w:abstractNumId="7" w15:restartNumberingAfterBreak="0">
     <w:nsid w:val="7DEC1B9A"/>
     <w:multiLevelType w:val="hybridMultilevel"/>
     <w:tmpl w:val="46908382"/>
@@ -3290,10 +2684,10 @@
     </w:lvl>
   </w:abstractNum>
   <w:num w:numId="1" w16cid:durableId="793793667">
-    <w:abstractNumId w:val="6"/>
+    <w:abstractNumId w:val="7"/>
   </w:num>
   <w:num w:numId="2" w16cid:durableId="1907716065">
-    <w:abstractNumId w:val="5"/>
+    <w:abstractNumId w:val="6"/>
   </w:num>
   <w:num w:numId="3" w16cid:durableId="1982610377">
     <w:abstractNumId w:val="4"/>
@@ -3309,6 +2703,9 @@
   </w:num>
   <w:num w:numId="7" w16cid:durableId="482042626">
     <w:abstractNumId w:val="0"/>
+  </w:num>
+  <w:num w:numId="8" w16cid:durableId="1600873473">
+    <w:abstractNumId w:val="5"/>
   </w:num>
 </w:numbering>
 </file>

</xml_diff>